<commit_message>
updated reference.py for a better example during prompt
</commit_message>
<xml_diff>
--- a/HLD.docx
+++ b/HLD.docx
@@ -605,7 +605,13 @@
     </w:p>
     <w:p>
       <w:r>
-        <w:t>- Google Gemini AI API for code generation</w:t>
+        <w:t xml:space="preserve">- </w:t>
+      </w:r>
+      <w:r>
+        <w:t xml:space="preserve">Claude 3.5 Sonnet </w:t>
+      </w:r>
+      <w:r>
+        <w:t>API for code generation</w:t>
       </w:r>
     </w:p>
     <w:p>
@@ -648,11 +654,6 @@
     </w:p>
     <w:p>
       <w:r>
-        <w:t>- Google Gemini AI for code generation</w:t>
-      </w:r>
-    </w:p>
-    <w:p>
-      <w:r>
         <w:t>- Dash and Plotly for dashboard creation and visualization</w:t>
       </w:r>
     </w:p>
@@ -709,20 +710,98 @@
           <w:bCs/>
         </w:rPr>
       </w:pPr>
-      <w:r>
-        <w:rPr>
-          <w:b/>
-          <w:bCs/>
-        </w:rPr>
+    </w:p>
+    <w:p>
+      <w:pPr>
+        <w:rPr>
+          <w:b/>
+          <w:bCs/>
+        </w:rPr>
+      </w:pPr>
+      <w:r>
+        <w:rPr>
+          <w:b/>
+          <w:bCs/>
+        </w:rPr>
+        <w:t>Version-1 Release</w:t>
+      </w:r>
+      <w:r>
+        <w:rPr>
+          <w:b/>
+          <w:bCs/>
+        </w:rPr>
+        <w:t xml:space="preserve"> Notes</w:t>
+      </w:r>
+    </w:p>
+    <w:p>
+      <w:pPr>
+        <w:rPr>
+          <w:b/>
+          <w:bCs/>
+        </w:rPr>
+      </w:pPr>
+      <w:r>
+        <w:rPr>
+          <w:b/>
+          <w:bCs/>
+        </w:rPr>
+        <w:t>How to bulid using Auto-Dash for your organisation.</w:t>
+      </w:r>
+    </w:p>
+    <w:p>
+      <w:pPr>
+        <w:rPr>
+          <w:b/>
+          <w:bCs/>
+        </w:rPr>
+      </w:pPr>
+      <w:r>
+        <w:rPr>
+          <w:b/>
+          <w:bCs/>
+        </w:rPr>
+        <w:t>(</w:t>
+      </w:r>
+      <w:r>
+        <w:rPr>
+          <w:b/>
+          <w:bCs/>
+        </w:rPr>
+        <w:t>The purpose of this is to create internal dashboards for lightning-fast insights.</w:t>
+      </w:r>
+      <w:r>
+        <w:rPr>
+          <w:b/>
+          <w:bCs/>
+        </w:rPr>
+        <w:t>)</w:t>
+      </w:r>
+    </w:p>
+    <w:p>
+      <w:pPr>
+        <w:pStyle w:val="ListParagraph"/>
+        <w:numPr>
+          <w:ilvl w:val="0"/>
+          <w:numId w:val="2"/>
+        </w:numPr>
+      </w:pPr>
+      <w:r>
+        <w:t>Improve the reference.py file. This file may need to be customized for each company to align with their preferred style of reporting. Some organizations prefer tables over charts, or vice versa.</w:t>
+      </w:r>
+      <w:r>
         <w:t xml:space="preserve"> </w:t>
       </w:r>
-    </w:p>
-    <w:p>
-      <w:pPr>
-        <w:rPr>
-          <w:b/>
-          <w:bCs/>
-        </w:rPr>
+      <w:r>
+        <w:t>This will give you flexiblity is creating a better example for your Organisation.</w:t>
+      </w:r>
+    </w:p>
+    <w:p>
+      <w:pPr>
+        <w:pStyle w:val="ListParagraph"/>
+        <w:numPr>
+          <w:ilvl w:val="0"/>
+          <w:numId w:val="2"/>
+        </w:numPr>
       </w:pPr>
     </w:p>
     <w:p>
@@ -896,8 +975,100 @@
       </w:rPr>
     </w:lvl>
   </w:abstractNum>
+  <w:abstractNum w:abstractNumId="1" w15:restartNumberingAfterBreak="0">
+    <w:nsid w:val="74D73C48"/>
+    <w:multiLevelType w:val="hybridMultilevel"/>
+    <w:tmpl w:val="012C5924"/>
+    <w:lvl w:ilvl="0" w:tplc="4009000F">
+      <w:start w:val="1"/>
+      <w:numFmt w:val="decimal"/>
+      <w:lvlText w:val="%1."/>
+      <w:lvlJc w:val="left"/>
+      <w:pPr>
+        <w:ind w:left="720" w:hanging="360"/>
+      </w:pPr>
+      <w:rPr>
+        <w:rFonts w:hint="default"/>
+      </w:rPr>
+    </w:lvl>
+    <w:lvl w:ilvl="1" w:tplc="40090019" w:tentative="1">
+      <w:start w:val="1"/>
+      <w:numFmt w:val="lowerLetter"/>
+      <w:lvlText w:val="%2."/>
+      <w:lvlJc w:val="left"/>
+      <w:pPr>
+        <w:ind w:left="1440" w:hanging="360"/>
+      </w:pPr>
+    </w:lvl>
+    <w:lvl w:ilvl="2" w:tplc="4009001B" w:tentative="1">
+      <w:start w:val="1"/>
+      <w:numFmt w:val="lowerRoman"/>
+      <w:lvlText w:val="%3."/>
+      <w:lvlJc w:val="right"/>
+      <w:pPr>
+        <w:ind w:left="2160" w:hanging="180"/>
+      </w:pPr>
+    </w:lvl>
+    <w:lvl w:ilvl="3" w:tplc="4009000F" w:tentative="1">
+      <w:start w:val="1"/>
+      <w:numFmt w:val="decimal"/>
+      <w:lvlText w:val="%4."/>
+      <w:lvlJc w:val="left"/>
+      <w:pPr>
+        <w:ind w:left="2880" w:hanging="360"/>
+      </w:pPr>
+    </w:lvl>
+    <w:lvl w:ilvl="4" w:tplc="40090019" w:tentative="1">
+      <w:start w:val="1"/>
+      <w:numFmt w:val="lowerLetter"/>
+      <w:lvlText w:val="%5."/>
+      <w:lvlJc w:val="left"/>
+      <w:pPr>
+        <w:ind w:left="3600" w:hanging="360"/>
+      </w:pPr>
+    </w:lvl>
+    <w:lvl w:ilvl="5" w:tplc="4009001B" w:tentative="1">
+      <w:start w:val="1"/>
+      <w:numFmt w:val="lowerRoman"/>
+      <w:lvlText w:val="%6."/>
+      <w:lvlJc w:val="right"/>
+      <w:pPr>
+        <w:ind w:left="4320" w:hanging="180"/>
+      </w:pPr>
+    </w:lvl>
+    <w:lvl w:ilvl="6" w:tplc="4009000F" w:tentative="1">
+      <w:start w:val="1"/>
+      <w:numFmt w:val="decimal"/>
+      <w:lvlText w:val="%7."/>
+      <w:lvlJc w:val="left"/>
+      <w:pPr>
+        <w:ind w:left="5040" w:hanging="360"/>
+      </w:pPr>
+    </w:lvl>
+    <w:lvl w:ilvl="7" w:tplc="40090019" w:tentative="1">
+      <w:start w:val="1"/>
+      <w:numFmt w:val="lowerLetter"/>
+      <w:lvlText w:val="%8."/>
+      <w:lvlJc w:val="left"/>
+      <w:pPr>
+        <w:ind w:left="5760" w:hanging="360"/>
+      </w:pPr>
+    </w:lvl>
+    <w:lvl w:ilvl="8" w:tplc="4009001B" w:tentative="1">
+      <w:start w:val="1"/>
+      <w:numFmt w:val="lowerRoman"/>
+      <w:lvlText w:val="%9."/>
+      <w:lvlJc w:val="right"/>
+      <w:pPr>
+        <w:ind w:left="6480" w:hanging="180"/>
+      </w:pPr>
+    </w:lvl>
+  </w:abstractNum>
   <w:num w:numId="1" w16cid:durableId="714358101">
     <w:abstractNumId w:val="0"/>
+  </w:num>
+  <w:num w:numId="2" w16cid:durableId="118690459">
+    <w:abstractNumId w:val="1"/>
   </w:num>
 </w:numbering>
 </file>
@@ -1306,7 +1477,6 @@
   <w:style w:type="character" w:default="1" w:styleId="DefaultParagraphFont">
     <w:name w:val="Default Paragraph Font"/>
     <w:uiPriority w:val="1"/>
-    <w:semiHidden/>
     <w:unhideWhenUsed/>
   </w:style>
   <w:style w:type="table" w:default="1" w:styleId="TableNormal">
@@ -1329,6 +1499,17 @@
     <w:uiPriority w:val="99"/>
     <w:semiHidden/>
     <w:unhideWhenUsed/>
+  </w:style>
+  <w:style w:type="paragraph" w:styleId="ListParagraph">
+    <w:name w:val="List Paragraph"/>
+    <w:basedOn w:val="Normal"/>
+    <w:uiPriority w:val="34"/>
+    <w:qFormat/>
+    <w:rsid w:val="00472166"/>
+    <w:pPr>
+      <w:ind w:left="720"/>
+      <w:contextualSpacing/>
+    </w:pPr>
   </w:style>
 </w:styles>
 </file>

</xml_diff>